<commit_message>
added point for meeting and fixed time for daniel
</commit_message>
<xml_diff>
--- a/files/Meetings/180328meeting-files/20180328meeting.docx
+++ b/files/Meetings/180328meeting-files/20180328meeting.docx
@@ -1,6 +1,6 @@
 
 <file path=word/document.xml><?xml version="1.0" encoding="utf-8"?>
-<w:document xmlns:wpc="http://schemas.microsoft.com/office/word/2010/wordprocessingCanvas" xmlns:mc="http://schemas.openxmlformats.org/markup-compatibility/2006" xmlns:o="urn:schemas-microsoft-com:office:office" xmlns:r="http://schemas.openxmlformats.org/officeDocument/2006/relationships" xmlns:m="http://schemas.openxmlformats.org/officeDocument/2006/math" xmlns:v="urn:schemas-microsoft-com:vml" xmlns:wp14="http://schemas.microsoft.com/office/word/2010/wordprocessingDrawing" xmlns:wp="http://schemas.openxmlformats.org/drawingml/2006/wordprocessingDrawing" xmlns:w10="urn:schemas-microsoft-com:office:word" xmlns:w="http://schemas.openxmlformats.org/wordprocessingml/2006/main" xmlns:w14="http://schemas.microsoft.com/office/word/2010/wordml" xmlns:w15="http://schemas.microsoft.com/office/word/2012/wordml" xmlns:wpg="http://schemas.microsoft.com/office/word/2010/wordprocessingGroup" xmlns:wpi="http://schemas.microsoft.com/office/word/2010/wordprocessingInk" xmlns:wne="http://schemas.microsoft.com/office/word/2006/wordml" xmlns:wps="http://schemas.microsoft.com/office/word/2010/wordprocessingShape" mc:Ignorable="w14 w15 wp14">
+<w:document xmlns:wpc="http://schemas.microsoft.com/office/word/2010/wordprocessingCanvas" xmlns:mo="http://schemas.microsoft.com/office/mac/office/2008/main" xmlns:mc="http://schemas.openxmlformats.org/markup-compatibility/2006" xmlns:mv="urn:schemas-microsoft-com:mac:vml" xmlns:o="urn:schemas-microsoft-com:office:office" xmlns:r="http://schemas.openxmlformats.org/officeDocument/2006/relationships" xmlns:m="http://schemas.openxmlformats.org/officeDocument/2006/math" xmlns:v="urn:schemas-microsoft-com:vml" xmlns:wp14="http://schemas.microsoft.com/office/word/2010/wordprocessingDrawing" xmlns:wp="http://schemas.openxmlformats.org/drawingml/2006/wordprocessingDrawing" xmlns:w10="urn:schemas-microsoft-com:office:word" xmlns:w="http://schemas.openxmlformats.org/wordprocessingml/2006/main" xmlns:w14="http://schemas.microsoft.com/office/word/2010/wordml" xmlns:w15="http://schemas.microsoft.com/office/word/2012/wordml" xmlns:wpg="http://schemas.microsoft.com/office/word/2010/wordprocessingGroup" xmlns:wpi="http://schemas.microsoft.com/office/word/2010/wordprocessingInk" xmlns:wne="http://schemas.microsoft.com/office/word/2006/wordml" xmlns:wps="http://schemas.microsoft.com/office/word/2010/wordprocessingShape" mc:Ignorable="w14 w15 wp14">
   <w:body>
     <w:p>
       <w:pPr>
@@ -150,6 +150,7 @@
                 <w:lang w:val="en-US"/>
               </w:rPr>
             </w:pPr>
+            <w:proofErr w:type="spellStart"/>
             <w:r>
               <w:rPr>
                 <w:b/>
@@ -157,6 +158,7 @@
               </w:rPr>
               <w:t>Saxion</w:t>
             </w:r>
+            <w:proofErr w:type="spellEnd"/>
           </w:p>
         </w:tc>
         <w:tc>
@@ -263,6 +265,7 @@
                 <w:lang w:val="en-US"/>
               </w:rPr>
             </w:pPr>
+            <w:proofErr w:type="gramStart"/>
             <w:r>
               <w:rPr>
                 <w:b/>
@@ -271,6 +274,7 @@
               </w:rPr>
               <w:t>Present?:</w:t>
             </w:r>
+            <w:proofErr w:type="gramEnd"/>
           </w:p>
         </w:tc>
         <w:tc>
@@ -309,6 +313,7 @@
                 <w:lang w:val="en-US"/>
               </w:rPr>
             </w:pPr>
+            <w:proofErr w:type="gramStart"/>
             <w:r>
               <w:rPr>
                 <w:b/>
@@ -317,6 +322,7 @@
               </w:rPr>
               <w:t>Present?:</w:t>
             </w:r>
+            <w:proofErr w:type="gramEnd"/>
           </w:p>
         </w:tc>
         <w:tc>
@@ -355,6 +361,7 @@
                 <w:lang w:val="en-US"/>
               </w:rPr>
             </w:pPr>
+            <w:proofErr w:type="gramStart"/>
             <w:r>
               <w:rPr>
                 <w:b/>
@@ -363,6 +370,7 @@
               </w:rPr>
               <w:t>Present?:</w:t>
             </w:r>
+            <w:proofErr w:type="gramEnd"/>
           </w:p>
         </w:tc>
         <w:tc>
@@ -401,6 +409,7 @@
                 <w:lang w:val="en-US"/>
               </w:rPr>
             </w:pPr>
+            <w:proofErr w:type="gramStart"/>
             <w:r>
               <w:rPr>
                 <w:b/>
@@ -409,6 +418,7 @@
               </w:rPr>
               <w:t>Present?:</w:t>
             </w:r>
+            <w:proofErr w:type="gramEnd"/>
           </w:p>
         </w:tc>
       </w:tr>
@@ -424,12 +434,14 @@
                 <w:lang w:val="en-US"/>
               </w:rPr>
             </w:pPr>
+            <w:proofErr w:type="spellStart"/>
             <w:r>
               <w:rPr>
                 <w:lang w:val="en-US"/>
               </w:rPr>
               <w:t>Morcel</w:t>
             </w:r>
+            <w:proofErr w:type="spellEnd"/>
           </w:p>
         </w:tc>
         <w:tc>
@@ -1124,12 +1136,14 @@
                 <w:lang w:val="en-US"/>
               </w:rPr>
             </w:pPr>
+            <w:proofErr w:type="spellStart"/>
             <w:r>
               <w:rPr>
                 <w:lang w:val="en-US"/>
               </w:rPr>
               <w:t>Saxion</w:t>
             </w:r>
+            <w:proofErr w:type="spellEnd"/>
           </w:p>
         </w:tc>
       </w:tr>
@@ -1180,12 +1194,14 @@
                 <w:lang w:val="en-US"/>
               </w:rPr>
             </w:pPr>
+            <w:proofErr w:type="spellStart"/>
             <w:r>
               <w:rPr>
                 <w:lang w:val="en-US"/>
               </w:rPr>
               <w:t>Saxion</w:t>
             </w:r>
+            <w:proofErr w:type="spellEnd"/>
           </w:p>
         </w:tc>
       </w:tr>
@@ -1207,7 +1223,19 @@
               <w:rPr>
                 <w:lang w:val="en-US"/>
               </w:rPr>
-              <w:t>Parameters for evalution</w:t>
+              <w:t>Parameters for evalu</w:t>
+            </w:r>
+            <w:r>
+              <w:rPr>
+                <w:lang w:val="en-US"/>
+              </w:rPr>
+              <w:t>a</w:t>
+            </w:r>
+            <w:r>
+              <w:rPr>
+                <w:lang w:val="en-US"/>
+              </w:rPr>
+              <w:t>tion</w:t>
             </w:r>
           </w:p>
         </w:tc>
@@ -1239,14 +1267,14 @@
                 <w:lang w:val="en-US"/>
               </w:rPr>
             </w:pPr>
+            <w:proofErr w:type="spellStart"/>
             <w:r>
               <w:rPr>
                 <w:lang w:val="en-US"/>
               </w:rPr>
               <w:t>Saxion</w:t>
             </w:r>
-            <w:bookmarkStart w:id="0" w:name="_GoBack"/>
-            <w:bookmarkEnd w:id="0"/>
+            <w:proofErr w:type="spellEnd"/>
           </w:p>
         </w:tc>
       </w:tr>
@@ -1368,6 +1396,9 @@
         </w:tc>
       </w:tr>
       <w:tr>
+        <w:trPr>
+          <w:trHeight w:val="292"/>
+        </w:trPr>
         <w:tc>
           <w:tcPr>
             <w:tcW w:w="5524" w:type="dxa"/>
@@ -1378,6 +1409,8 @@
                 <w:lang w:val="en-US"/>
               </w:rPr>
             </w:pPr>
+            <w:bookmarkStart w:id="0" w:name="_GoBack"/>
+            <w:bookmarkEnd w:id="0"/>
           </w:p>
         </w:tc>
         <w:tc>
@@ -1976,7 +2009,7 @@
 </file>
 
 <file path=word/endnotes.xml><?xml version="1.0" encoding="utf-8"?>
-<w:endnotes xmlns:wpc="http://schemas.microsoft.com/office/word/2010/wordprocessingCanvas" xmlns:mc="http://schemas.openxmlformats.org/markup-compatibility/2006" xmlns:o="urn:schemas-microsoft-com:office:office" xmlns:r="http://schemas.openxmlformats.org/officeDocument/2006/relationships" xmlns:m="http://schemas.openxmlformats.org/officeDocument/2006/math" xmlns:v="urn:schemas-microsoft-com:vml" xmlns:wp14="http://schemas.microsoft.com/office/word/2010/wordprocessingDrawing" xmlns:wp="http://schemas.openxmlformats.org/drawingml/2006/wordprocessingDrawing" xmlns:w10="urn:schemas-microsoft-com:office:word" xmlns:w="http://schemas.openxmlformats.org/wordprocessingml/2006/main" xmlns:w14="http://schemas.microsoft.com/office/word/2010/wordml" xmlns:w15="http://schemas.microsoft.com/office/word/2012/wordml" xmlns:wpg="http://schemas.microsoft.com/office/word/2010/wordprocessingGroup" xmlns:wpi="http://schemas.microsoft.com/office/word/2010/wordprocessingInk" xmlns:wne="http://schemas.microsoft.com/office/word/2006/wordml" xmlns:wps="http://schemas.microsoft.com/office/word/2010/wordprocessingShape" mc:Ignorable="w14 w15 wp14">
+<w:endnotes xmlns:wpc="http://schemas.microsoft.com/office/word/2010/wordprocessingCanvas" xmlns:mo="http://schemas.microsoft.com/office/mac/office/2008/main" xmlns:mc="http://schemas.openxmlformats.org/markup-compatibility/2006" xmlns:mv="urn:schemas-microsoft-com:mac:vml" xmlns:o="urn:schemas-microsoft-com:office:office" xmlns:r="http://schemas.openxmlformats.org/officeDocument/2006/relationships" xmlns:m="http://schemas.openxmlformats.org/officeDocument/2006/math" xmlns:v="urn:schemas-microsoft-com:vml" xmlns:wp14="http://schemas.microsoft.com/office/word/2010/wordprocessingDrawing" xmlns:wp="http://schemas.openxmlformats.org/drawingml/2006/wordprocessingDrawing" xmlns:w10="urn:schemas-microsoft-com:office:word" xmlns:w="http://schemas.openxmlformats.org/wordprocessingml/2006/main" xmlns:w14="http://schemas.microsoft.com/office/word/2010/wordml" xmlns:w15="http://schemas.microsoft.com/office/word/2012/wordml" xmlns:wpg="http://schemas.microsoft.com/office/word/2010/wordprocessingGroup" xmlns:wpi="http://schemas.microsoft.com/office/word/2010/wordprocessingInk" xmlns:wne="http://schemas.microsoft.com/office/word/2006/wordml" xmlns:wps="http://schemas.microsoft.com/office/word/2010/wordprocessingShape" mc:Ignorable="w14 w15 wp14">
   <w:endnote w:type="separator" w:id="-1">
     <w:p>
       <w:pPr>
@@ -2001,7 +2034,7 @@
 </file>
 
 <file path=word/footer1.xml><?xml version="1.0" encoding="utf-8"?>
-<w:ftr xmlns:wpc="http://schemas.microsoft.com/office/word/2010/wordprocessingCanvas" xmlns:mc="http://schemas.openxmlformats.org/markup-compatibility/2006" xmlns:o="urn:schemas-microsoft-com:office:office" xmlns:r="http://schemas.openxmlformats.org/officeDocument/2006/relationships" xmlns:m="http://schemas.openxmlformats.org/officeDocument/2006/math" xmlns:v="urn:schemas-microsoft-com:vml" xmlns:wp14="http://schemas.microsoft.com/office/word/2010/wordprocessingDrawing" xmlns:wp="http://schemas.openxmlformats.org/drawingml/2006/wordprocessingDrawing" xmlns:w10="urn:schemas-microsoft-com:office:word" xmlns:w="http://schemas.openxmlformats.org/wordprocessingml/2006/main" xmlns:w14="http://schemas.microsoft.com/office/word/2010/wordml" xmlns:w15="http://schemas.microsoft.com/office/word/2012/wordml" xmlns:wpg="http://schemas.microsoft.com/office/word/2010/wordprocessingGroup" xmlns:wpi="http://schemas.microsoft.com/office/word/2010/wordprocessingInk" xmlns:wne="http://schemas.microsoft.com/office/word/2006/wordml" xmlns:wps="http://schemas.microsoft.com/office/word/2010/wordprocessingShape" mc:Ignorable="w14 w15 wp14">
+<w:ftr xmlns:wpc="http://schemas.microsoft.com/office/word/2010/wordprocessingCanvas" xmlns:mo="http://schemas.microsoft.com/office/mac/office/2008/main" xmlns:mc="http://schemas.openxmlformats.org/markup-compatibility/2006" xmlns:mv="urn:schemas-microsoft-com:mac:vml" xmlns:o="urn:schemas-microsoft-com:office:office" xmlns:r="http://schemas.openxmlformats.org/officeDocument/2006/relationships" xmlns:m="http://schemas.openxmlformats.org/officeDocument/2006/math" xmlns:v="urn:schemas-microsoft-com:vml" xmlns:wp14="http://schemas.microsoft.com/office/word/2010/wordprocessingDrawing" xmlns:wp="http://schemas.openxmlformats.org/drawingml/2006/wordprocessingDrawing" xmlns:w10="urn:schemas-microsoft-com:office:word" xmlns:w="http://schemas.openxmlformats.org/wordprocessingml/2006/main" xmlns:w14="http://schemas.microsoft.com/office/word/2010/wordml" xmlns:w15="http://schemas.microsoft.com/office/word/2012/wordml" xmlns:wpg="http://schemas.microsoft.com/office/word/2010/wordprocessingGroup" xmlns:wpi="http://schemas.microsoft.com/office/word/2010/wordprocessingInk" xmlns:wne="http://schemas.microsoft.com/office/word/2006/wordml" xmlns:wps="http://schemas.microsoft.com/office/word/2010/wordprocessingShape" mc:Ignorable="w14 w15 wp14">
   <w:p>
     <w:pPr>
       <w:pStyle w:val="Footer"/>
@@ -2009,7 +2042,7 @@
     <w:r>
       <w:rPr>
         <w:noProof/>
-        <w:lang w:eastAsia="nl-NL"/>
+        <w:lang w:val="en-GB" w:eastAsia="en-GB"/>
       </w:rPr>
       <w:drawing>
         <wp:anchor distT="0" distB="0" distL="114300" distR="114300" simplePos="0" relativeHeight="251665408" behindDoc="1" locked="0" layoutInCell="1" allowOverlap="1" wp14:anchorId="23AF4B01" wp14:editId="16DD2E59">
@@ -2077,7 +2110,7 @@
     <w:r>
       <w:rPr>
         <w:noProof/>
-        <w:lang w:eastAsia="nl-NL"/>
+        <w:lang w:val="en-GB" w:eastAsia="en-GB"/>
       </w:rPr>
       <w:drawing>
         <wp:anchor distT="0" distB="0" distL="114300" distR="114300" simplePos="0" relativeHeight="251659264" behindDoc="1" locked="0" layoutInCell="1" allowOverlap="1" wp14:anchorId="3E47BCA9" wp14:editId="611D7F4D">
@@ -2145,7 +2178,7 @@
     <w:r>
       <w:rPr>
         <w:noProof/>
-        <w:lang w:eastAsia="nl-NL"/>
+        <w:lang w:val="en-GB" w:eastAsia="en-GB"/>
       </w:rPr>
       <w:drawing>
         <wp:anchor distT="0" distB="0" distL="114300" distR="114300" simplePos="0" relativeHeight="251661312" behindDoc="1" locked="0" layoutInCell="1" allowOverlap="1" wp14:anchorId="43A999FE" wp14:editId="5C858A20">
@@ -2213,7 +2246,7 @@
     <w:r>
       <w:rPr>
         <w:noProof/>
-        <w:lang w:eastAsia="nl-NL"/>
+        <w:lang w:val="en-GB" w:eastAsia="en-GB"/>
       </w:rPr>
       <w:drawing>
         <wp:anchor distT="0" distB="0" distL="114300" distR="114300" simplePos="0" relativeHeight="251663360" behindDoc="1" locked="0" layoutInCell="1" allowOverlap="1" wp14:anchorId="0A10DA33" wp14:editId="438F9192">
@@ -2283,7 +2316,7 @@
 </file>
 
 <file path=word/footnotes.xml><?xml version="1.0" encoding="utf-8"?>
-<w:footnotes xmlns:wpc="http://schemas.microsoft.com/office/word/2010/wordprocessingCanvas" xmlns:mc="http://schemas.openxmlformats.org/markup-compatibility/2006" xmlns:o="urn:schemas-microsoft-com:office:office" xmlns:r="http://schemas.openxmlformats.org/officeDocument/2006/relationships" xmlns:m="http://schemas.openxmlformats.org/officeDocument/2006/math" xmlns:v="urn:schemas-microsoft-com:vml" xmlns:wp14="http://schemas.microsoft.com/office/word/2010/wordprocessingDrawing" xmlns:wp="http://schemas.openxmlformats.org/drawingml/2006/wordprocessingDrawing" xmlns:w10="urn:schemas-microsoft-com:office:word" xmlns:w="http://schemas.openxmlformats.org/wordprocessingml/2006/main" xmlns:w14="http://schemas.microsoft.com/office/word/2010/wordml" xmlns:w15="http://schemas.microsoft.com/office/word/2012/wordml" xmlns:wpg="http://schemas.microsoft.com/office/word/2010/wordprocessingGroup" xmlns:wpi="http://schemas.microsoft.com/office/word/2010/wordprocessingInk" xmlns:wne="http://schemas.microsoft.com/office/word/2006/wordml" xmlns:wps="http://schemas.microsoft.com/office/word/2010/wordprocessingShape" mc:Ignorable="w14 w15 wp14">
+<w:footnotes xmlns:wpc="http://schemas.microsoft.com/office/word/2010/wordprocessingCanvas" xmlns:mo="http://schemas.microsoft.com/office/mac/office/2008/main" xmlns:mc="http://schemas.openxmlformats.org/markup-compatibility/2006" xmlns:mv="urn:schemas-microsoft-com:mac:vml" xmlns:o="urn:schemas-microsoft-com:office:office" xmlns:r="http://schemas.openxmlformats.org/officeDocument/2006/relationships" xmlns:m="http://schemas.openxmlformats.org/officeDocument/2006/math" xmlns:v="urn:schemas-microsoft-com:vml" xmlns:wp14="http://schemas.microsoft.com/office/word/2010/wordprocessingDrawing" xmlns:wp="http://schemas.openxmlformats.org/drawingml/2006/wordprocessingDrawing" xmlns:w10="urn:schemas-microsoft-com:office:word" xmlns:w="http://schemas.openxmlformats.org/wordprocessingml/2006/main" xmlns:w14="http://schemas.microsoft.com/office/word/2010/wordml" xmlns:w15="http://schemas.microsoft.com/office/word/2012/wordml" xmlns:wpg="http://schemas.microsoft.com/office/word/2010/wordprocessingGroup" xmlns:wpi="http://schemas.microsoft.com/office/word/2010/wordprocessingInk" xmlns:wne="http://schemas.microsoft.com/office/word/2006/wordml" xmlns:wps="http://schemas.microsoft.com/office/word/2010/wordprocessingShape" mc:Ignorable="w14 w15 wp14">
   <w:footnote w:type="separator" w:id="-1">
     <w:p>
       <w:pPr>
@@ -2308,7 +2341,7 @@
 </file>
 
 <file path=word/header1.xml><?xml version="1.0" encoding="utf-8"?>
-<w:hdr xmlns:wpc="http://schemas.microsoft.com/office/word/2010/wordprocessingCanvas" xmlns:mc="http://schemas.openxmlformats.org/markup-compatibility/2006" xmlns:o="urn:schemas-microsoft-com:office:office" xmlns:r="http://schemas.openxmlformats.org/officeDocument/2006/relationships" xmlns:m="http://schemas.openxmlformats.org/officeDocument/2006/math" xmlns:v="urn:schemas-microsoft-com:vml" xmlns:wp14="http://schemas.microsoft.com/office/word/2010/wordprocessingDrawing" xmlns:wp="http://schemas.openxmlformats.org/drawingml/2006/wordprocessingDrawing" xmlns:w10="urn:schemas-microsoft-com:office:word" xmlns:w="http://schemas.openxmlformats.org/wordprocessingml/2006/main" xmlns:w14="http://schemas.microsoft.com/office/word/2010/wordml" xmlns:w15="http://schemas.microsoft.com/office/word/2012/wordml" xmlns:wpg="http://schemas.microsoft.com/office/word/2010/wordprocessingGroup" xmlns:wpi="http://schemas.microsoft.com/office/word/2010/wordprocessingInk" xmlns:wne="http://schemas.microsoft.com/office/word/2006/wordml" xmlns:wps="http://schemas.microsoft.com/office/word/2010/wordprocessingShape" mc:Ignorable="w14 w15 wp14">
+<w:hdr xmlns:wpc="http://schemas.microsoft.com/office/word/2010/wordprocessingCanvas" xmlns:mo="http://schemas.microsoft.com/office/mac/office/2008/main" xmlns:mc="http://schemas.openxmlformats.org/markup-compatibility/2006" xmlns:mv="urn:schemas-microsoft-com:mac:vml" xmlns:o="urn:schemas-microsoft-com:office:office" xmlns:r="http://schemas.openxmlformats.org/officeDocument/2006/relationships" xmlns:m="http://schemas.openxmlformats.org/officeDocument/2006/math" xmlns:v="urn:schemas-microsoft-com:vml" xmlns:wp14="http://schemas.microsoft.com/office/word/2010/wordprocessingDrawing" xmlns:wp="http://schemas.openxmlformats.org/drawingml/2006/wordprocessingDrawing" xmlns:w10="urn:schemas-microsoft-com:office:word" xmlns:w="http://schemas.openxmlformats.org/wordprocessingml/2006/main" xmlns:w14="http://schemas.microsoft.com/office/word/2010/wordml" xmlns:w15="http://schemas.microsoft.com/office/word/2012/wordml" xmlns:wpg="http://schemas.microsoft.com/office/word/2010/wordprocessingGroup" xmlns:wpi="http://schemas.microsoft.com/office/word/2010/wordprocessingInk" xmlns:wne="http://schemas.microsoft.com/office/word/2006/wordml" xmlns:wps="http://schemas.microsoft.com/office/word/2010/wordprocessingShape" mc:Ignorable="w14 w15 wp14">
   <w:p>
     <w:pPr>
       <w:pStyle w:val="Header"/>
@@ -2316,7 +2349,7 @@
     <w:r>
       <w:rPr>
         <w:noProof/>
-        <w:lang w:eastAsia="nl-NL"/>
+        <w:lang w:val="en-GB" w:eastAsia="en-GB"/>
       </w:rPr>
       <w:drawing>
         <wp:anchor distT="0" distB="0" distL="114300" distR="114300" simplePos="0" relativeHeight="251667456" behindDoc="1" locked="0" layoutInCell="1" allowOverlap="1" wp14:anchorId="7AE492F2" wp14:editId="2DE655D6">
@@ -2384,7 +2417,7 @@
     <w:r>
       <w:rPr>
         <w:noProof/>
-        <w:lang w:eastAsia="nl-NL"/>
+        <w:lang w:val="en-GB" w:eastAsia="en-GB"/>
       </w:rPr>
       <w:drawing>
         <wp:anchor distT="0" distB="0" distL="114300" distR="114300" simplePos="0" relativeHeight="251669504" behindDoc="1" locked="0" layoutInCell="1" allowOverlap="1" wp14:anchorId="7877B965" wp14:editId="241062E9">
@@ -2470,7 +2503,7 @@
       </w:pPr>
     </w:pPrDefault>
   </w:docDefaults>
-  <w:latentStyles w:defLockedState="0" w:defUIPriority="99" w:defSemiHidden="0" w:defUnhideWhenUsed="0" w:defQFormat="0" w:count="371">
+  <w:latentStyles w:defLockedState="0" w:defUIPriority="99" w:defSemiHidden="0" w:defUnhideWhenUsed="0" w:defQFormat="0" w:count="382">
     <w:lsdException w:name="Normal" w:uiPriority="0" w:qFormat="1"/>
     <w:lsdException w:name="heading 1" w:uiPriority="9" w:qFormat="1"/>
     <w:lsdException w:name="heading 2" w:semiHidden="1" w:uiPriority="9" w:unhideWhenUsed="1" w:qFormat="1"/>
@@ -2576,7 +2609,6 @@
     <w:lsdException w:name="HTML Sample" w:semiHidden="1" w:unhideWhenUsed="1"/>
     <w:lsdException w:name="HTML Typewriter" w:semiHidden="1" w:unhideWhenUsed="1"/>
     <w:lsdException w:name="HTML Variable" w:semiHidden="1" w:unhideWhenUsed="1"/>
-    <w:lsdException w:name="Normal Table" w:semiHidden="1" w:unhideWhenUsed="1"/>
     <w:lsdException w:name="annotation subject" w:semiHidden="1" w:unhideWhenUsed="1"/>
     <w:lsdException w:name="No List" w:semiHidden="1" w:unhideWhenUsed="1"/>
     <w:lsdException w:name="Outline List 1" w:semiHidden="1" w:unhideWhenUsed="1"/>
@@ -2622,11 +2654,9 @@
     <w:lsdException w:name="Table Subtle 1" w:semiHidden="1" w:unhideWhenUsed="1"/>
     <w:lsdException w:name="Table Subtle 2" w:semiHidden="1" w:unhideWhenUsed="1"/>
     <w:lsdException w:name="Table Web 1" w:semiHidden="1" w:unhideWhenUsed="1"/>
-    <w:lsdException w:name="Table Web 2" w:semiHidden="1" w:unhideWhenUsed="1"/>
     <w:lsdException w:name="Table Web 3" w:semiHidden="1" w:unhideWhenUsed="1"/>
     <w:lsdException w:name="Balloon Text" w:semiHidden="1" w:unhideWhenUsed="1"/>
     <w:lsdException w:name="Table Grid" w:uiPriority="39"/>
-    <w:lsdException w:name="Table Theme" w:semiHidden="1" w:unhideWhenUsed="1"/>
     <w:lsdException w:name="Placeholder Text" w:semiHidden="1"/>
     <w:lsdException w:name="No Spacing" w:uiPriority="1" w:qFormat="1"/>
     <w:lsdException w:name="Light Shading" w:uiPriority="60"/>
@@ -2842,6 +2872,8 @@
     <w:lsdException w:name="List Table 5 Dark Accent 6" w:uiPriority="50"/>
     <w:lsdException w:name="List Table 6 Colorful Accent 6" w:uiPriority="51"/>
     <w:lsdException w:name="List Table 7 Colorful Accent 6" w:uiPriority="52"/>
+    <w:lsdException w:name="Mention" w:semiHidden="1" w:unhideWhenUsed="1"/>
+    <w:lsdException w:name="Smart Hyperlink" w:semiHidden="1" w:unhideWhenUsed="1"/>
   </w:latentStyles>
   <w:style w:type="paragraph" w:default="1" w:styleId="Normal">
     <w:name w:val="Normal"/>
@@ -2883,6 +2915,7 @@
       <w:spacing w:after="0" w:line="240" w:lineRule="auto"/>
     </w:pPr>
     <w:tblPr>
+      <w:tblInd w:w="0" w:type="dxa"/>
       <w:tblBorders>
         <w:top w:val="single" w:sz="4" w:space="0" w:color="auto"/>
         <w:left w:val="single" w:sz="4" w:space="0" w:color="auto"/>
@@ -2891,6 +2924,12 @@
         <w:insideH w:val="single" w:sz="4" w:space="0" w:color="auto"/>
         <w:insideV w:val="single" w:sz="4" w:space="0" w:color="auto"/>
       </w:tblBorders>
+      <w:tblCellMar>
+        <w:top w:w="0" w:type="dxa"/>
+        <w:left w:w="108" w:type="dxa"/>
+        <w:bottom w:w="0" w:type="dxa"/>
+        <w:right w:w="108" w:type="dxa"/>
+      </w:tblCellMar>
     </w:tblPr>
   </w:style>
   <w:style w:type="paragraph" w:styleId="NoSpacing">
@@ -3226,7 +3265,7 @@
 </file>
 
 <file path=customXml/itemProps1.xml><?xml version="1.0" encoding="utf-8"?>
-<ds:datastoreItem xmlns:ds="http://schemas.openxmlformats.org/officeDocument/2006/customXml" ds:itemID="{C10D4A06-9CE3-4BF2-8BF7-276CA7EB160A}">
+<ds:datastoreItem xmlns:ds="http://schemas.openxmlformats.org/officeDocument/2006/customXml" ds:itemID="{488A9EC3-CE3D-5942-B701-E949677B5ED6}">
   <ds:schemaRefs>
     <ds:schemaRef ds:uri="http://schemas.openxmlformats.org/officeDocument/2006/bibliography"/>
   </ds:schemaRefs>

</xml_diff>